<commit_message>
apuntes antes del examen
</commit_message>
<xml_diff>
--- a/Dios.docx
+++ b/Dios.docx
@@ -3231,6 +3231,7 @@
     <w:p>
       <w:pPr>
         <w:pStyle w:val="Heading1"/>
+        <w:spacing w:before="0" w:after="80"/>
         <w:rPr/>
       </w:pPr>
       <w:r>
@@ -3715,11 +3716,7 @@
       </w:pPr>
       <w:r>
         <w:rPr/>
-        <w:t xml:space="preserve">1. La verdad del sufrimiento </w:t>
-      </w:r>
-      <w:r>
-        <w:rPr/>
-        <w:t>[ dukkha ]</w:t>
+        <w:t>1. La verdad del sufrimiento [ dukkha ]</w:t>
       </w:r>
     </w:p>
     <w:p>
@@ -3759,7 +3756,7 @@
       </w:pPr>
       <w:r>
         <w:rPr/>
-        <w:t>3. La verdad de la cesación del desero</w:t>
+        <w:t>3. La verdad de la cesación del deseo</w:t>
       </w:r>
     </w:p>
     <w:p>
@@ -3771,6 +3768,198 @@
       <w:r>
         <w:rPr/>
         <w:t>La tercera verdad es que la cesación del sufrimiento es el desapego, la renuncia a este deseo, superando el impulso egoísta de una existencia exclusiva.</w:t>
+      </w:r>
+    </w:p>
+    <w:p>
+      <w:pPr>
+        <w:pStyle w:val="Heading3"/>
+        <w:rPr/>
+      </w:pPr>
+      <w:r>
+        <w:rPr/>
+        <w:t>4. La verdad del sendero.</w:t>
+      </w:r>
+    </w:p>
+    <w:p>
+      <w:pPr>
+        <w:pStyle w:val="Normal"/>
+        <w:spacing w:before="0" w:after="160"/>
+        <w:rPr/>
+      </w:pPr>
+      <w:r>
+        <w:rPr/>
+        <w:t>La cuarta verdad es el noble octuple sendero ( sabiduría, ética, entendimiento ):</w:t>
+      </w:r>
+    </w:p>
+    <w:p>
+      <w:pPr>
+        <w:pStyle w:val="Normal"/>
+        <w:numPr>
+          <w:ilvl w:val="0"/>
+          <w:numId w:val="9"/>
+        </w:numPr>
+        <w:spacing w:before="0" w:after="160"/>
+        <w:rPr/>
+      </w:pPr>
+      <w:r>
+        <w:rPr/>
+        <w:t>El juicio adecuado</w:t>
+      </w:r>
+    </w:p>
+    <w:p>
+      <w:pPr>
+        <w:pStyle w:val="Normal"/>
+        <w:numPr>
+          <w:ilvl w:val="0"/>
+          <w:numId w:val="9"/>
+        </w:numPr>
+        <w:spacing w:before="0" w:after="160"/>
+        <w:rPr/>
+      </w:pPr>
+      <w:r>
+        <w:rPr/>
+        <w:t>La intención adecuada</w:t>
+      </w:r>
+    </w:p>
+    <w:p>
+      <w:pPr>
+        <w:pStyle w:val="Normal"/>
+        <w:numPr>
+          <w:ilvl w:val="0"/>
+          <w:numId w:val="9"/>
+        </w:numPr>
+        <w:spacing w:before="0" w:after="160"/>
+        <w:rPr/>
+      </w:pPr>
+      <w:r>
+        <w:rPr/>
+        <w:t>El lenguaje adecuado</w:t>
+      </w:r>
+    </w:p>
+    <w:p>
+      <w:pPr>
+        <w:pStyle w:val="Normal"/>
+        <w:numPr>
+          <w:ilvl w:val="0"/>
+          <w:numId w:val="9"/>
+        </w:numPr>
+        <w:spacing w:before="0" w:after="160"/>
+        <w:rPr/>
+      </w:pPr>
+      <w:r>
+        <w:rPr/>
+        <w:t>La conducta correcta</w:t>
+      </w:r>
+    </w:p>
+    <w:p>
+      <w:pPr>
+        <w:pStyle w:val="Normal"/>
+        <w:numPr>
+          <w:ilvl w:val="0"/>
+          <w:numId w:val="9"/>
+        </w:numPr>
+        <w:spacing w:before="0" w:after="160"/>
+        <w:rPr/>
+      </w:pPr>
+      <w:r>
+        <w:rPr/>
+        <w:t>El correcto modo de subsistencia</w:t>
+      </w:r>
+    </w:p>
+    <w:p>
+      <w:pPr>
+        <w:pStyle w:val="Normal"/>
+        <w:numPr>
+          <w:ilvl w:val="0"/>
+          <w:numId w:val="9"/>
+        </w:numPr>
+        <w:spacing w:before="0" w:after="160"/>
+        <w:rPr/>
+      </w:pPr>
+      <w:r>
+        <w:rPr/>
+        <w:t>El esfuerzo adecuado</w:t>
+      </w:r>
+    </w:p>
+    <w:p>
+      <w:pPr>
+        <w:pStyle w:val="Normal"/>
+        <w:numPr>
+          <w:ilvl w:val="0"/>
+          <w:numId w:val="9"/>
+        </w:numPr>
+        <w:spacing w:before="0" w:after="160"/>
+        <w:rPr/>
+      </w:pPr>
+      <w:r>
+        <w:rPr/>
+        <w:t>La mentalidad adecuada</w:t>
+      </w:r>
+    </w:p>
+    <w:p>
+      <w:pPr>
+        <w:pStyle w:val="Normal"/>
+        <w:numPr>
+          <w:ilvl w:val="0"/>
+          <w:numId w:val="9"/>
+        </w:numPr>
+        <w:spacing w:before="0" w:after="160"/>
+        <w:rPr/>
+      </w:pPr>
+      <w:r>
+        <w:rPr/>
+        <w:t>Concentración adecuada ( Yoga )</w:t>
+      </w:r>
+    </w:p>
+    <w:p>
+      <w:pPr>
+        <w:pStyle w:val="Heading2"/>
+        <w:rPr/>
+      </w:pPr>
+      <w:r>
+        <w:rPr/>
+        <w:t>Lugares de culto o templos</w:t>
+      </w:r>
+    </w:p>
+    <w:p>
+      <w:pPr>
+        <w:pStyle w:val="Normal"/>
+        <w:spacing w:before="0" w:after="160"/>
+        <w:rPr/>
+      </w:pPr>
+      <w:r>
+        <w:rPr/>
+        <w:t>Un templo budista es el lugar de culto para los budistas, los seguidores del budismo.</w:t>
+      </w:r>
+    </w:p>
+    <w:p>
+      <w:pPr>
+        <w:pStyle w:val="Normal"/>
+        <w:numPr>
+          <w:ilvl w:val="0"/>
+          <w:numId w:val="10"/>
+        </w:numPr>
+        <w:spacing w:before="0" w:after="160"/>
+        <w:rPr/>
+      </w:pPr>
+      <w:r>
+        <w:rPr/>
+        <w:t>Mondir</w:t>
+      </w:r>
+    </w:p>
+    <w:p>
+      <w:pPr>
+        <w:pStyle w:val="Normal"/>
+        <w:numPr>
+          <w:ilvl w:val="0"/>
+          <w:numId w:val="10"/>
+        </w:numPr>
+        <w:spacing w:before="0" w:after="160"/>
+        <w:rPr/>
+      </w:pPr>
+      <w:r>
+        <w:rPr/>
+        <w:t>Mandir o Mandiran</w:t>
       </w:r>
     </w:p>
     <w:sectPr>
@@ -4885,6 +5074,280 @@
     </w:lvl>
   </w:abstractNum>
   <w:abstractNum w:abstractNumId="9">
+    <w:lvl w:ilvl="0">
+      <w:start w:val="1"/>
+      <w:numFmt w:val="bullet"/>
+      <w:lvlText w:val=""/>
+      <w:lvlJc w:val="start"/>
+      <w:pPr>
+        <w:tabs>
+          <w:tab w:val="num" w:pos="720"/>
+        </w:tabs>
+        <w:ind w:start="720" w:hanging="360"/>
+      </w:pPr>
+      <w:rPr>
+        <w:rFonts w:ascii="Symbol" w:hAnsi="Symbol" w:cs="Symbol" w:hint="default"/>
+      </w:rPr>
+    </w:lvl>
+    <w:lvl w:ilvl="1">
+      <w:start w:val="1"/>
+      <w:numFmt w:val="bullet"/>
+      <w:lvlText w:val="◦"/>
+      <w:lvlJc w:val="start"/>
+      <w:pPr>
+        <w:tabs>
+          <w:tab w:val="num" w:pos="1080"/>
+        </w:tabs>
+        <w:ind w:start="1080" w:hanging="360"/>
+      </w:pPr>
+      <w:rPr>
+        <w:rFonts w:ascii="OpenSymbol" w:hAnsi="OpenSymbol" w:cs="OpenSymbol" w:hint="default"/>
+      </w:rPr>
+    </w:lvl>
+    <w:lvl w:ilvl="2">
+      <w:start w:val="1"/>
+      <w:numFmt w:val="bullet"/>
+      <w:lvlText w:val="▪"/>
+      <w:lvlJc w:val="start"/>
+      <w:pPr>
+        <w:tabs>
+          <w:tab w:val="num" w:pos="1440"/>
+        </w:tabs>
+        <w:ind w:start="1440" w:hanging="360"/>
+      </w:pPr>
+      <w:rPr>
+        <w:rFonts w:ascii="OpenSymbol" w:hAnsi="OpenSymbol" w:cs="OpenSymbol" w:hint="default"/>
+      </w:rPr>
+    </w:lvl>
+    <w:lvl w:ilvl="3">
+      <w:start w:val="1"/>
+      <w:numFmt w:val="bullet"/>
+      <w:lvlText w:val=""/>
+      <w:lvlJc w:val="start"/>
+      <w:pPr>
+        <w:tabs>
+          <w:tab w:val="num" w:pos="1800"/>
+        </w:tabs>
+        <w:ind w:start="1800" w:hanging="360"/>
+      </w:pPr>
+      <w:rPr>
+        <w:rFonts w:ascii="Symbol" w:hAnsi="Symbol" w:cs="Symbol" w:hint="default"/>
+      </w:rPr>
+    </w:lvl>
+    <w:lvl w:ilvl="4">
+      <w:start w:val="1"/>
+      <w:numFmt w:val="bullet"/>
+      <w:lvlText w:val="◦"/>
+      <w:lvlJc w:val="start"/>
+      <w:pPr>
+        <w:tabs>
+          <w:tab w:val="num" w:pos="2160"/>
+        </w:tabs>
+        <w:ind w:start="2160" w:hanging="360"/>
+      </w:pPr>
+      <w:rPr>
+        <w:rFonts w:ascii="OpenSymbol" w:hAnsi="OpenSymbol" w:cs="OpenSymbol" w:hint="default"/>
+      </w:rPr>
+    </w:lvl>
+    <w:lvl w:ilvl="5">
+      <w:start w:val="1"/>
+      <w:numFmt w:val="bullet"/>
+      <w:lvlText w:val="▪"/>
+      <w:lvlJc w:val="start"/>
+      <w:pPr>
+        <w:tabs>
+          <w:tab w:val="num" w:pos="2520"/>
+        </w:tabs>
+        <w:ind w:start="2520" w:hanging="360"/>
+      </w:pPr>
+      <w:rPr>
+        <w:rFonts w:ascii="OpenSymbol" w:hAnsi="OpenSymbol" w:cs="OpenSymbol" w:hint="default"/>
+      </w:rPr>
+    </w:lvl>
+    <w:lvl w:ilvl="6">
+      <w:start w:val="1"/>
+      <w:numFmt w:val="bullet"/>
+      <w:lvlText w:val=""/>
+      <w:lvlJc w:val="start"/>
+      <w:pPr>
+        <w:tabs>
+          <w:tab w:val="num" w:pos="2880"/>
+        </w:tabs>
+        <w:ind w:start="2880" w:hanging="360"/>
+      </w:pPr>
+      <w:rPr>
+        <w:rFonts w:ascii="Symbol" w:hAnsi="Symbol" w:cs="Symbol" w:hint="default"/>
+      </w:rPr>
+    </w:lvl>
+    <w:lvl w:ilvl="7">
+      <w:start w:val="1"/>
+      <w:numFmt w:val="bullet"/>
+      <w:lvlText w:val="◦"/>
+      <w:lvlJc w:val="start"/>
+      <w:pPr>
+        <w:tabs>
+          <w:tab w:val="num" w:pos="3240"/>
+        </w:tabs>
+        <w:ind w:start="3240" w:hanging="360"/>
+      </w:pPr>
+      <w:rPr>
+        <w:rFonts w:ascii="OpenSymbol" w:hAnsi="OpenSymbol" w:cs="OpenSymbol" w:hint="default"/>
+      </w:rPr>
+    </w:lvl>
+    <w:lvl w:ilvl="8">
+      <w:start w:val="1"/>
+      <w:numFmt w:val="bullet"/>
+      <w:lvlText w:val="▪"/>
+      <w:lvlJc w:val="start"/>
+      <w:pPr>
+        <w:tabs>
+          <w:tab w:val="num" w:pos="3600"/>
+        </w:tabs>
+        <w:ind w:start="3600" w:hanging="360"/>
+      </w:pPr>
+      <w:rPr>
+        <w:rFonts w:ascii="OpenSymbol" w:hAnsi="OpenSymbol" w:cs="OpenSymbol" w:hint="default"/>
+      </w:rPr>
+    </w:lvl>
+  </w:abstractNum>
+  <w:abstractNum w:abstractNumId="10">
+    <w:lvl w:ilvl="0">
+      <w:start w:val="1"/>
+      <w:numFmt w:val="bullet"/>
+      <w:lvlText w:val=""/>
+      <w:lvlJc w:val="start"/>
+      <w:pPr>
+        <w:tabs>
+          <w:tab w:val="num" w:pos="720"/>
+        </w:tabs>
+        <w:ind w:start="720" w:hanging="360"/>
+      </w:pPr>
+      <w:rPr>
+        <w:rFonts w:ascii="Symbol" w:hAnsi="Symbol" w:cs="Symbol" w:hint="default"/>
+      </w:rPr>
+    </w:lvl>
+    <w:lvl w:ilvl="1">
+      <w:start w:val="1"/>
+      <w:numFmt w:val="bullet"/>
+      <w:lvlText w:val="◦"/>
+      <w:lvlJc w:val="start"/>
+      <w:pPr>
+        <w:tabs>
+          <w:tab w:val="num" w:pos="1080"/>
+        </w:tabs>
+        <w:ind w:start="1080" w:hanging="360"/>
+      </w:pPr>
+      <w:rPr>
+        <w:rFonts w:ascii="OpenSymbol" w:hAnsi="OpenSymbol" w:cs="OpenSymbol" w:hint="default"/>
+      </w:rPr>
+    </w:lvl>
+    <w:lvl w:ilvl="2">
+      <w:start w:val="1"/>
+      <w:numFmt w:val="bullet"/>
+      <w:lvlText w:val="▪"/>
+      <w:lvlJc w:val="start"/>
+      <w:pPr>
+        <w:tabs>
+          <w:tab w:val="num" w:pos="1440"/>
+        </w:tabs>
+        <w:ind w:start="1440" w:hanging="360"/>
+      </w:pPr>
+      <w:rPr>
+        <w:rFonts w:ascii="OpenSymbol" w:hAnsi="OpenSymbol" w:cs="OpenSymbol" w:hint="default"/>
+      </w:rPr>
+    </w:lvl>
+    <w:lvl w:ilvl="3">
+      <w:start w:val="1"/>
+      <w:numFmt w:val="bullet"/>
+      <w:lvlText w:val=""/>
+      <w:lvlJc w:val="start"/>
+      <w:pPr>
+        <w:tabs>
+          <w:tab w:val="num" w:pos="1800"/>
+        </w:tabs>
+        <w:ind w:start="1800" w:hanging="360"/>
+      </w:pPr>
+      <w:rPr>
+        <w:rFonts w:ascii="Symbol" w:hAnsi="Symbol" w:cs="Symbol" w:hint="default"/>
+      </w:rPr>
+    </w:lvl>
+    <w:lvl w:ilvl="4">
+      <w:start w:val="1"/>
+      <w:numFmt w:val="bullet"/>
+      <w:lvlText w:val="◦"/>
+      <w:lvlJc w:val="start"/>
+      <w:pPr>
+        <w:tabs>
+          <w:tab w:val="num" w:pos="2160"/>
+        </w:tabs>
+        <w:ind w:start="2160" w:hanging="360"/>
+      </w:pPr>
+      <w:rPr>
+        <w:rFonts w:ascii="OpenSymbol" w:hAnsi="OpenSymbol" w:cs="OpenSymbol" w:hint="default"/>
+      </w:rPr>
+    </w:lvl>
+    <w:lvl w:ilvl="5">
+      <w:start w:val="1"/>
+      <w:numFmt w:val="bullet"/>
+      <w:lvlText w:val="▪"/>
+      <w:lvlJc w:val="start"/>
+      <w:pPr>
+        <w:tabs>
+          <w:tab w:val="num" w:pos="2520"/>
+        </w:tabs>
+        <w:ind w:start="2520" w:hanging="360"/>
+      </w:pPr>
+      <w:rPr>
+        <w:rFonts w:ascii="OpenSymbol" w:hAnsi="OpenSymbol" w:cs="OpenSymbol" w:hint="default"/>
+      </w:rPr>
+    </w:lvl>
+    <w:lvl w:ilvl="6">
+      <w:start w:val="1"/>
+      <w:numFmt w:val="bullet"/>
+      <w:lvlText w:val=""/>
+      <w:lvlJc w:val="start"/>
+      <w:pPr>
+        <w:tabs>
+          <w:tab w:val="num" w:pos="2880"/>
+        </w:tabs>
+        <w:ind w:start="2880" w:hanging="360"/>
+      </w:pPr>
+      <w:rPr>
+        <w:rFonts w:ascii="Symbol" w:hAnsi="Symbol" w:cs="Symbol" w:hint="default"/>
+      </w:rPr>
+    </w:lvl>
+    <w:lvl w:ilvl="7">
+      <w:start w:val="1"/>
+      <w:numFmt w:val="bullet"/>
+      <w:lvlText w:val="◦"/>
+      <w:lvlJc w:val="start"/>
+      <w:pPr>
+        <w:tabs>
+          <w:tab w:val="num" w:pos="3240"/>
+        </w:tabs>
+        <w:ind w:start="3240" w:hanging="360"/>
+      </w:pPr>
+      <w:rPr>
+        <w:rFonts w:ascii="OpenSymbol" w:hAnsi="OpenSymbol" w:cs="OpenSymbol" w:hint="default"/>
+      </w:rPr>
+    </w:lvl>
+    <w:lvl w:ilvl="8">
+      <w:start w:val="1"/>
+      <w:numFmt w:val="bullet"/>
+      <w:lvlText w:val="▪"/>
+      <w:lvlJc w:val="start"/>
+      <w:pPr>
+        <w:tabs>
+          <w:tab w:val="num" w:pos="3600"/>
+        </w:tabs>
+        <w:ind w:start="3600" w:hanging="360"/>
+      </w:pPr>
+      <w:rPr>
+        <w:rFonts w:ascii="OpenSymbol" w:hAnsi="OpenSymbol" w:cs="OpenSymbol" w:hint="default"/>
+      </w:rPr>
+    </w:lvl>
+  </w:abstractNum>
+  <w:abstractNum w:abstractNumId="11">
     <w:lvl w:ilvl="0">
       <w:start w:val="1"/>
       <w:numFmt w:val="none"/>
@@ -5029,6 +5492,12 @@
   </w:num>
   <w:num w:numId="9">
     <w:abstractNumId w:val="9"/>
+  </w:num>
+  <w:num w:numId="10">
+    <w:abstractNumId w:val="10"/>
+  </w:num>
+  <w:num w:numId="11">
+    <w:abstractNumId w:val="11"/>
   </w:num>
 </w:numbering>
 </file>

</xml_diff>